<commit_message>
Template's author changed to Varsoft
</commit_message>
<xml_diff>
--- a/DocxGenerator/resources/test.docx
+++ b/DocxGenerator/resources/test.docx
@@ -7,6 +7,8 @@
         <w:pStyle w:val="Standard"/>
         <w:jc w:val="center"/>
       </w:pPr>
+      <w:bookmarkStart w:id="0" w:name="_GoBack"/>
+      <w:bookmarkEnd w:id="0"/>
       <w:r>
         <w:rPr>
           <w:sz w:val="30"/>
@@ -64,14 +66,27 @@
       <w:r>
         <w:t xml:space="preserve">Portefeuille défini du </w:t>
       </w:r>
-      <w:fldSimple w:instr=" MERGEFIELD  $dateDeb  \* MERGEFORMAT ">
-        <w:r>
-          <w:rPr>
-            <w:noProof/>
-          </w:rPr>
-          <w:t>«$dateDeb»</w:t>
-        </w:r>
-      </w:fldSimple>
+      <w:r>
+        <w:fldChar w:fldCharType="begin"/>
+      </w:r>
+      <w:r>
+        <w:instrText xml:space="preserve"> MERGEFIELD  $dateDeb  \* MERGEFORMAT </w:instrText>
+      </w:r>
+      <w:r>
+        <w:fldChar w:fldCharType="separate"/>
+      </w:r>
+      <w:r>
+        <w:rPr>
+          <w:noProof/>
+        </w:rPr>
+        <w:t>«$dateDeb»</w:t>
+      </w:r>
+      <w:r>
+        <w:rPr>
+          <w:noProof/>
+        </w:rPr>
+        <w:fldChar w:fldCharType="end"/>
+      </w:r>
       <w:r>
         <w:t xml:space="preserve"> </w:t>
       </w:r>
@@ -81,14 +96,27 @@
       <w:r>
         <w:t xml:space="preserve"> </w:t>
       </w:r>
-      <w:fldSimple w:instr=" MERGEFIELD  $dateFin  \* MERGEFORMAT ">
-        <w:r>
-          <w:rPr>
-            <w:noProof/>
-          </w:rPr>
-          <w:t>«$dateFin»</w:t>
-        </w:r>
-      </w:fldSimple>
+      <w:r>
+        <w:fldChar w:fldCharType="begin"/>
+      </w:r>
+      <w:r>
+        <w:instrText xml:space="preserve"> MERGEFIELD  $dateFin  \* MERGEFORMAT </w:instrText>
+      </w:r>
+      <w:r>
+        <w:fldChar w:fldCharType="separate"/>
+      </w:r>
+      <w:r>
+        <w:rPr>
+          <w:noProof/>
+        </w:rPr>
+        <w:t>«$dateFin»</w:t>
+      </w:r>
+      <w:r>
+        <w:rPr>
+          <w:noProof/>
+        </w:rPr>
+        <w:fldChar w:fldCharType="end"/>
+      </w:r>
       <w:r>
         <w:t>.</w:t>
       </w:r>
@@ -100,39 +128,78 @@
       <w:r>
         <w:t xml:space="preserve">Composition du </w:t>
       </w:r>
-      <w:fldSimple w:instr=" MERGEFIELD  $portefeuilleName  \* MERGEFORMAT ">
-        <w:r>
-          <w:rPr>
-            <w:noProof/>
-          </w:rPr>
-          <w:t>«$portefeuilleName»</w:t>
-        </w:r>
-      </w:fldSimple>
+      <w:r>
+        <w:fldChar w:fldCharType="begin"/>
+      </w:r>
+      <w:r>
+        <w:instrText xml:space="preserve"> MERGEFIELD  $portefeuilleName  \* MERGEFORMAT </w:instrText>
+      </w:r>
+      <w:r>
+        <w:fldChar w:fldCharType="separate"/>
+      </w:r>
+      <w:r>
+        <w:rPr>
+          <w:noProof/>
+        </w:rPr>
+        <w:t>«$portefeuilleName»</w:t>
+      </w:r>
+      <w:r>
+        <w:rPr>
+          <w:noProof/>
+        </w:rPr>
+        <w:fldChar w:fldCharType="end"/>
+      </w:r>
       <w:r>
         <w:t xml:space="preserve"> de valeur </w:t>
       </w:r>
-      <w:fldSimple w:instr=" MERGEFIELD  $val  \* MERGEFORMAT ">
-        <w:r>
-          <w:rPr>
-            <w:noProof/>
-          </w:rPr>
-          <w:t>«$val»</w:t>
-        </w:r>
-      </w:fldSimple>
+      <w:r>
+        <w:fldChar w:fldCharType="begin"/>
+      </w:r>
+      <w:r>
+        <w:instrText xml:space="preserve"> MERGEFIELD  $val  \* MERGEFORMAT </w:instrText>
+      </w:r>
+      <w:r>
+        <w:fldChar w:fldCharType="separate"/>
+      </w:r>
+      <w:r>
+        <w:rPr>
+          <w:noProof/>
+        </w:rPr>
+        <w:t>«$val»</w:t>
+      </w:r>
+      <w:r>
+        <w:rPr>
+          <w:noProof/>
+        </w:rPr>
+        <w:fldChar w:fldCharType="end"/>
+      </w:r>
       <w:r>
         <w:t xml:space="preserve"> </w:t>
       </w:r>
       <w:r>
         <w:t xml:space="preserve">au </w:t>
       </w:r>
-      <w:fldSimple w:instr=" MERGEFIELD  $date  \* MERGEFORMAT ">
-        <w:r>
-          <w:rPr>
-            <w:noProof/>
-          </w:rPr>
-          <w:t>«$date»</w:t>
-        </w:r>
-      </w:fldSimple>
+      <w:r>
+        <w:fldChar w:fldCharType="begin"/>
+      </w:r>
+      <w:r>
+        <w:instrText xml:space="preserve"> MERGEFIELD  $date  \* MERGEFORMAT </w:instrText>
+      </w:r>
+      <w:r>
+        <w:fldChar w:fldCharType="separate"/>
+      </w:r>
+      <w:r>
+        <w:rPr>
+          <w:noProof/>
+        </w:rPr>
+        <w:t>«$date»</w:t>
+      </w:r>
+      <w:r>
+        <w:rPr>
+          <w:noProof/>
+        </w:rPr>
+        <w:fldChar w:fldCharType="end"/>
+      </w:r>
     </w:p>
     <w:tbl>
       <w:tblPr>
@@ -211,14 +278,27 @@
             <w:pPr>
               <w:pStyle w:val="Standard"/>
             </w:pPr>
-            <w:fldSimple w:instr=" MERGEFIELD  $asset.Name  \* MERGEFORMAT ">
-              <w:r>
-                <w:rPr>
-                  <w:noProof/>
-                </w:rPr>
-                <w:t>«$asset.Name»</w:t>
-              </w:r>
-            </w:fldSimple>
+            <w:r>
+              <w:fldChar w:fldCharType="begin"/>
+            </w:r>
+            <w:r>
+              <w:instrText xml:space="preserve"> MERGEFIELD  $asset.Name  \* MERGEFORMAT </w:instrText>
+            </w:r>
+            <w:r>
+              <w:fldChar w:fldCharType="separate"/>
+            </w:r>
+            <w:r>
+              <w:rPr>
+                <w:noProof/>
+              </w:rPr>
+              <w:t>«$asset.Name»</w:t>
+            </w:r>
+            <w:r>
+              <w:rPr>
+                <w:noProof/>
+              </w:rPr>
+              <w:fldChar w:fldCharType="end"/>
+            </w:r>
           </w:p>
         </w:tc>
         <w:tc>
@@ -229,14 +309,27 @@
             <w:pPr>
               <w:pStyle w:val="Standard"/>
             </w:pPr>
-            <w:fldSimple w:instr=" MERGEFIELD  $asset.Qte  \* MERGEFORMAT ">
-              <w:r>
-                <w:rPr>
-                  <w:noProof/>
-                </w:rPr>
-                <w:t>«$asset.Qte»</w:t>
-              </w:r>
-            </w:fldSimple>
+            <w:r>
+              <w:fldChar w:fldCharType="begin"/>
+            </w:r>
+            <w:r>
+              <w:instrText xml:space="preserve"> MERGEFIELD  $asset.Qte  \* MERGEFORMAT </w:instrText>
+            </w:r>
+            <w:r>
+              <w:fldChar w:fldCharType="separate"/>
+            </w:r>
+            <w:r>
+              <w:rPr>
+                <w:noProof/>
+              </w:rPr>
+              <w:t>«$asset.Qte»</w:t>
+            </w:r>
+            <w:r>
+              <w:rPr>
+                <w:noProof/>
+              </w:rPr>
+              <w:fldChar w:fldCharType="end"/>
+            </w:r>
           </w:p>
         </w:tc>
         <w:tc>
@@ -247,14 +340,27 @@
             <w:pPr>
               <w:pStyle w:val="Standard"/>
             </w:pPr>
-            <w:fldSimple w:instr=" MERGEFIELD  $asset.Unit  \* MERGEFORMAT ">
-              <w:r>
-                <w:rPr>
-                  <w:noProof/>
-                </w:rPr>
-                <w:t>«$asset.Unit»</w:t>
-              </w:r>
-            </w:fldSimple>
+            <w:r>
+              <w:fldChar w:fldCharType="begin"/>
+            </w:r>
+            <w:r>
+              <w:instrText xml:space="preserve"> MERGEFIELD  $asset.Unit  \* MERGEFORMAT </w:instrText>
+            </w:r>
+            <w:r>
+              <w:fldChar w:fldCharType="separate"/>
+            </w:r>
+            <w:r>
+              <w:rPr>
+                <w:noProof/>
+              </w:rPr>
+              <w:t>«$asset.Unit»</w:t>
+            </w:r>
+            <w:r>
+              <w:rPr>
+                <w:noProof/>
+              </w:rPr>
+              <w:fldChar w:fldCharType="end"/>
+            </w:r>
           </w:p>
         </w:tc>
         <w:tc>
@@ -265,14 +371,27 @@
             <w:pPr>
               <w:pStyle w:val="Standard"/>
             </w:pPr>
-            <w:fldSimple w:instr=" MERGEFIELD  $asset.Total  \* MERGEFORMAT ">
-              <w:r>
-                <w:rPr>
-                  <w:noProof/>
-                </w:rPr>
-                <w:t>«$asset.Total»</w:t>
-              </w:r>
-            </w:fldSimple>
+            <w:r>
+              <w:fldChar w:fldCharType="begin"/>
+            </w:r>
+            <w:r>
+              <w:instrText xml:space="preserve"> MERGEFIELD  $asset.Total  \* MERGEFORMAT </w:instrText>
+            </w:r>
+            <w:r>
+              <w:fldChar w:fldCharType="separate"/>
+            </w:r>
+            <w:r>
+              <w:rPr>
+                <w:noProof/>
+              </w:rPr>
+              <w:t>«$asset.Total»</w:t>
+            </w:r>
+            <w:r>
+              <w:rPr>
+                <w:noProof/>
+              </w:rPr>
+              <w:fldChar w:fldCharType="end"/>
+            </w:r>
           </w:p>
         </w:tc>
       </w:tr>
@@ -287,10 +406,7 @@
         <w:pStyle w:val="Standard"/>
       </w:pPr>
       <w:r>
-        <w:t>Valeurs</w:t>
-      </w:r>
-      <w:r>
-        <w:t xml:space="preserve"> statistiques :</w:t>
+        <w:t>Valeurs statistiques :</w:t>
       </w:r>
     </w:p>
     <w:p>
@@ -304,14 +420,30 @@
       <w:r>
         <w:t xml:space="preserve">Moyenne : </w:t>
       </w:r>
-      <w:fldSimple w:instr=" MERGEFIELD  $moyenne  \* MERGEFORMAT ">
-        <w:r>
-          <w:rPr>
-            <w:noProof/>
-          </w:rPr>
-          <w:t>«$moyenne»</w:t>
-        </w:r>
-      </w:fldSimple>
+      <w:r>
+        <w:fldChar w:fldCharType="begin"/>
+      </w:r>
+      <w:r>
+        <w:instrText xml:space="preserve"> MERGEFIELD  $moyenne  \* MERGE</w:instrText>
+      </w:r>
+      <w:r>
+        <w:instrText xml:space="preserve">FORMAT </w:instrText>
+      </w:r>
+      <w:r>
+        <w:fldChar w:fldCharType="separate"/>
+      </w:r>
+      <w:r>
+        <w:rPr>
+          <w:noProof/>
+        </w:rPr>
+        <w:t>«$moyenne»</w:t>
+      </w:r>
+      <w:r>
+        <w:rPr>
+          <w:noProof/>
+        </w:rPr>
+        <w:fldChar w:fldCharType="end"/>
+      </w:r>
     </w:p>
     <w:p>
       <w:pPr>
@@ -324,14 +456,27 @@
       <w:r>
         <w:t xml:space="preserve">Variance : </w:t>
       </w:r>
-      <w:fldSimple w:instr=" MERGEFIELD  $variance  \* MERGEFORMAT ">
-        <w:r>
-          <w:rPr>
-            <w:noProof/>
-          </w:rPr>
-          <w:t>«$variance»</w:t>
-        </w:r>
-      </w:fldSimple>
+      <w:r>
+        <w:fldChar w:fldCharType="begin"/>
+      </w:r>
+      <w:r>
+        <w:instrText xml:space="preserve"> MERGEFIELD  $variance  \* MERGEFORMAT </w:instrText>
+      </w:r>
+      <w:r>
+        <w:fldChar w:fldCharType="separate"/>
+      </w:r>
+      <w:r>
+        <w:rPr>
+          <w:noProof/>
+        </w:rPr>
+        <w:t>«$variance»</w:t>
+      </w:r>
+      <w:r>
+        <w:rPr>
+          <w:noProof/>
+        </w:rPr>
+        <w:fldChar w:fldCharType="end"/>
+      </w:r>
     </w:p>
     <w:p>
       <w:pPr>
@@ -349,14 +494,27 @@
       <w:r>
         <w:t xml:space="preserve"> : </w:t>
       </w:r>
-      <w:fldSimple w:instr=" MERGEFIELD  $kurtosis  \* MERGEFORMAT ">
-        <w:r>
-          <w:rPr>
-            <w:noProof/>
-          </w:rPr>
-          <w:t>«$kurtosis»</w:t>
-        </w:r>
-      </w:fldSimple>
+      <w:r>
+        <w:fldChar w:fldCharType="begin"/>
+      </w:r>
+      <w:r>
+        <w:instrText xml:space="preserve"> MERGEFIELD  $kurtosis  \* MERGEFORMAT </w:instrText>
+      </w:r>
+      <w:r>
+        <w:fldChar w:fldCharType="separate"/>
+      </w:r>
+      <w:r>
+        <w:rPr>
+          <w:noProof/>
+        </w:rPr>
+        <w:t>«$kurtosis»</w:t>
+      </w:r>
+      <w:r>
+        <w:rPr>
+          <w:noProof/>
+        </w:rPr>
+        <w:fldChar w:fldCharType="end"/>
+      </w:r>
     </w:p>
     <w:p>
       <w:pPr>
@@ -369,28 +527,54 @@
       <w:r>
         <w:t xml:space="preserve">Valeurs extrêmes : </w:t>
       </w:r>
-      <w:fldSimple w:instr=" MERGEFIELD  $min  \* MERGEFORMAT ">
-        <w:r>
-          <w:rPr>
-            <w:noProof/>
-          </w:rPr>
-          <w:t>«$min»</w:t>
-        </w:r>
-      </w:fldSimple>
+      <w:r>
+        <w:fldChar w:fldCharType="begin"/>
+      </w:r>
+      <w:r>
+        <w:instrText xml:space="preserve"> MERGEFIELD  $min  \* MERGEFORMAT </w:instrText>
+      </w:r>
+      <w:r>
+        <w:fldChar w:fldCharType="separate"/>
+      </w:r>
+      <w:r>
+        <w:rPr>
+          <w:noProof/>
+        </w:rPr>
+        <w:t>«$min»</w:t>
+      </w:r>
+      <w:r>
+        <w:rPr>
+          <w:noProof/>
+        </w:rPr>
+        <w:fldChar w:fldCharType="end"/>
+      </w:r>
       <w:r>
         <w:t xml:space="preserve"> </w:t>
       </w:r>
       <w:r>
         <w:t xml:space="preserve">- </w:t>
       </w:r>
-      <w:fldSimple w:instr=" MERGEFIELD  $max  \* MERGEFORMAT ">
-        <w:r>
-          <w:rPr>
-            <w:noProof/>
-          </w:rPr>
-          <w:t>«$max»</w:t>
-        </w:r>
-      </w:fldSimple>
+      <w:r>
+        <w:fldChar w:fldCharType="begin"/>
+      </w:r>
+      <w:r>
+        <w:instrText xml:space="preserve"> MERGEFIELD  $max  \* MERGEFORMAT </w:instrText>
+      </w:r>
+      <w:r>
+        <w:fldChar w:fldCharType="separate"/>
+      </w:r>
+      <w:r>
+        <w:rPr>
+          <w:noProof/>
+        </w:rPr>
+        <w:t>«$max»</w:t>
+      </w:r>
+      <w:r>
+        <w:rPr>
+          <w:noProof/>
+        </w:rPr>
+        <w:fldChar w:fldCharType="end"/>
+      </w:r>
     </w:p>
     <w:p>
       <w:pPr>
@@ -410,7 +594,7 @@
         <w:pStyle w:val="Standard"/>
         <w:jc w:val="center"/>
       </w:pPr>
-      <w:bookmarkStart w:id="0" w:name="chart1"/>
+      <w:bookmarkStart w:id="1" w:name="chart1"/>
       <w:r>
         <w:rPr>
           <w:noProof/>
@@ -458,7 +642,7 @@
           </wp:inline>
         </w:drawing>
       </w:r>
-      <w:bookmarkEnd w:id="0"/>
+      <w:bookmarkEnd w:id="1"/>
     </w:p>
     <w:p>
       <w:pPr>
@@ -472,8 +656,6 @@
       <w:r>
         <w:t xml:space="preserve"> 2 :</w:t>
       </w:r>
-      <w:bookmarkStart w:id="1" w:name="_GoBack"/>
-      <w:bookmarkEnd w:id="1"/>
     </w:p>
     <w:p>
       <w:pPr>
@@ -1890,7 +2072,7 @@
 </file>
 
 <file path=customXml/itemProps1.xml><?xml version="1.0" encoding="utf-8"?>
-<ds:datastoreItem xmlns:ds="http://schemas.openxmlformats.org/officeDocument/2006/customXml" ds:itemID="{5D65777D-019A-41E7-8F6E-282544974AA6}">
+<ds:datastoreItem xmlns:ds="http://schemas.openxmlformats.org/officeDocument/2006/customXml" ds:itemID="{1948F26C-CD0D-4D88-9FAC-E97B21EDE658}">
   <ds:schemaRefs>
     <ds:schemaRef ds:uri="http://schemas.openxmlformats.org/officeDocument/2006/bibliography"/>
   </ds:schemaRefs>

</xml_diff>